<commit_message>
test for git reset head
</commit_message>
<xml_diff>
--- a/笔记/git/git学习笔记.docx
+++ b/笔记/git/git学习笔记.docx
@@ -3046,6 +3046,8 @@
         </w:rPr>
         <w:t>撤销操作</w:t>
       </w:r>
+      <w:bookmarkStart w:id="0" w:name="_GoBack"/>
+      <w:bookmarkEnd w:id="0"/>
     </w:p>
     <w:p>
       <w:pPr>
@@ -3072,7 +3074,7 @@
           <w:szCs w:val="21"/>
           <w:shd w:val="clear" w:fill="FFFFFF"/>
         </w:rPr>
-        <w:t>提交完了</w:t>
+        <w:t>提交</w:t>
       </w:r>
       <w:r>
         <w:rPr>
@@ -3086,7 +3088,7 @@
           <w:shd w:val="clear" w:fill="FFFFFF"/>
           <w:lang w:val="en-US" w:eastAsia="zh-CN"/>
         </w:rPr>
-        <w:t>后，想</w:t>
+        <w:t>(commit)后，想</w:t>
       </w:r>
       <w:r>
         <w:rPr>
@@ -3428,13 +3430,11 @@
           <w:szCs w:val="36"/>
           <w:shd w:val="clear" w:fill="FFFFFF"/>
         </w:rPr>
-        <w:t>跳过使用暂</w:t>
-      </w:r>
-      <w:bookmarkStart w:id="0" w:name="_GoBack"/>
-      <w:bookmarkEnd w:id="0"/>
-      <w:r>
-        <w:rPr>
-          <w:rFonts w:hint="default" w:ascii="PT Serif" w:hAnsi="PT Serif" w:eastAsia="PT Serif" w:cs="PT Serif"/>
+        <w:t>跳过使用暂存区</w:t>
+      </w:r>
+      <w:r>
+        <w:rPr>
+          <w:rFonts w:hint="eastAsia" w:ascii="PT Serif" w:hAnsi="PT Serif" w:cs="PT Serif"/>
           <w:i w:val="0"/>
           <w:caps w:val="0"/>
           <w:color w:val="333333"/>
@@ -3442,12 +3442,13 @@
           <w:sz w:val="36"/>
           <w:szCs w:val="36"/>
           <w:shd w:val="clear" w:fill="FFFFFF"/>
-        </w:rPr>
-        <w:t>存区</w:t>
-      </w:r>
-      <w:r>
-        <w:rPr>
-          <w:rFonts w:hint="eastAsia" w:ascii="PT Serif" w:hAnsi="PT Serif" w:cs="PT Serif"/>
+          <w:lang w:val="en-US" w:eastAsia="zh-CN"/>
+        </w:rPr>
+        <w:t>d</w:t>
+      </w:r>
+      <w:r>
+        <w:rPr>
+          <w:rFonts w:hint="default" w:ascii="PT Serif" w:hAnsi="PT Serif" w:eastAsia="PT Serif" w:cs="PT Serif"/>
           <w:i w:val="0"/>
           <w:caps w:val="0"/>
           <w:color w:val="333333"/>
@@ -3455,20 +3456,6 @@
           <w:sz w:val="36"/>
           <w:szCs w:val="36"/>
           <w:shd w:val="clear" w:fill="FFFFFF"/>
-          <w:lang w:val="en-US" w:eastAsia="zh-CN"/>
-        </w:rPr>
-        <w:t>d</w:t>
-      </w:r>
-      <w:r>
-        <w:rPr>
-          <w:rFonts w:hint="default" w:ascii="PT Serif" w:hAnsi="PT Serif" w:eastAsia="PT Serif" w:cs="PT Serif"/>
-          <w:i w:val="0"/>
-          <w:caps w:val="0"/>
-          <w:color w:val="333333"/>
-          <w:spacing w:val="0"/>
-          <w:sz w:val="36"/>
-          <w:szCs w:val="36"/>
-          <w:shd w:val="clear" w:fill="FFFFFF"/>
         </w:rPr>
         <w:t>域</w:t>
       </w:r>
@@ -3501,7 +3488,7 @@
           <w:shd w:val="clear" w:fill="FFFFFF"/>
           <w:lang w:val="en-US" w:eastAsia="zh-CN"/>
         </w:rPr>
-        <w:t>asd</w:t>
+        <w:t>asddd</w:t>
       </w:r>
     </w:p>
     <w:sectPr>

</xml_diff>